<commit_message>
Création du projet Agular ElPatatas
</commit_message>
<xml_diff>
--- a/Redline.docx
+++ b/Redline.docx
@@ -279,10 +279,7 @@
         <w:t xml:space="preserve"> </w:t>
       </w:r>
       <w:r>
-        <w:t xml:space="preserve"> Ecran de vente </w:t>
-      </w:r>
-      <w:r>
-        <w:t>( gestion des clients</w:t>
+        <w:t xml:space="preserve"> Ecran de vente ( gestion des clients</w:t>
       </w:r>
       <w:r>
         <w:t>/commande</w:t>
@@ -314,16 +311,10 @@
       <w:proofErr w:type="spellEnd"/>
       <w:proofErr w:type="gramEnd"/>
       <w:r>
-        <w:t xml:space="preserve"> </w:t>
-      </w:r>
-      <w:r>
-        <w:t>admin</w:t>
-      </w:r>
-      <w:r>
-        <w:t xml:space="preserve">: Ecran administration </w:t>
-      </w:r>
-      <w:r>
-        <w:t xml:space="preserve">(stock / marchandise / planning )  </w:t>
+        <w:t xml:space="preserve"> admin</w:t>
+      </w:r>
+      <w:r>
+        <w:t xml:space="preserve">: Ecran administration (stock / marchandise / planning )  </w:t>
       </w:r>
     </w:p>
     <w:p>
@@ -406,6 +397,8 @@
       <w:r>
         <w:t>Mise à jour du stock à encaissement</w:t>
       </w:r>
+      <w:bookmarkStart w:id="0" w:name="_GoBack"/>
+      <w:bookmarkEnd w:id="0"/>
     </w:p>
     <w:p>
       <w:pPr>
@@ -3795,8 +3788,6 @@
       <w:r>
         <w:t>User</w:t>
       </w:r>
-      <w:bookmarkStart w:id="0" w:name="_GoBack"/>
-      <w:bookmarkEnd w:id="0"/>
     </w:p>
     <w:p>
       <w:pPr>
@@ -3966,6 +3957,7 @@
       <w:dataBinding w:prefixMappings="xmlns:ns0='http://purl.org/dc/elements/1.1/' xmlns:ns1='http://schemas.openxmlformats.org/package/2006/metadata/core-properties' " w:xpath="/ns1:coreProperties[1]/ns0:title[1]" w:storeItemID="{6C3C8BC8-F283-45AE-878A-BAB7291924A1}"/>
       <w:text/>
     </w:sdtPr>
+    <w:sdtEndPr/>
     <w:sdtContent>
       <w:p>
         <w:pPr>
@@ -5699,14 +5691,14 @@
     <w:charset w:val="00"/>
     <w:family w:val="swiss"/>
     <w:pitch w:val="variable"/>
-    <w:sig w:usb0="E0002AFF" w:usb1="4000ACFF" w:usb2="00000001" w:usb3="00000000" w:csb0="000001FF" w:csb1="00000000"/>
+    <w:sig w:usb0="E0002AFF" w:usb1="C000247B" w:usb2="00000009" w:usb3="00000000" w:csb0="000001FF" w:csb1="00000000"/>
   </w:font>
   <w:font w:name="Times New Roman">
     <w:panose1 w:val="02020603050405020304"/>
     <w:charset w:val="00"/>
     <w:family w:val="roman"/>
     <w:pitch w:val="variable"/>
-    <w:sig w:usb0="E0002AFF" w:usb1="C0007843" w:usb2="00000009" w:usb3="00000000" w:csb0="000001FF" w:csb1="00000000"/>
+    <w:sig w:usb0="E0002EFF" w:usb1="C000785B" w:usb2="00000009" w:usb3="00000000" w:csb0="000001FF" w:csb1="00000000"/>
   </w:font>
   <w:font w:name="Courier New">
     <w:panose1 w:val="02070309020205020404"/>
@@ -5727,7 +5719,7 @@
     <w:charset w:val="00"/>
     <w:family w:val="swiss"/>
     <w:pitch w:val="variable"/>
-    <w:sig w:usb0="A0002AEF" w:usb1="4000207B" w:usb2="00000000" w:usb3="00000000" w:csb0="000001FF" w:csb1="00000000"/>
+    <w:sig w:usb0="E0002AFF" w:usb1="C000247B" w:usb2="00000009" w:usb3="00000000" w:csb0="000001FF" w:csb1="00000000"/>
   </w:font>
   <w:font w:name="Segoe UI">
     <w:panose1 w:val="020B0502040204020203"/>
@@ -5758,6 +5750,8 @@
     <w:rsidRoot w:val="000060EE"/>
     <w:rsid w:val="000060EE"/>
     <w:rsid w:val="000A10BB"/>
+    <w:rsid w:val="000D0671"/>
+    <w:rsid w:val="007C23AC"/>
   </w:rsids>
   <m:mathPr>
     <m:mathFont m:val="Cambria Math"/>

</xml_diff>

<commit_message>
Ajout description features, classes, ...
</commit_message>
<xml_diff>
--- a/Redline.docx
+++ b/Redline.docx
@@ -181,10 +181,7 @@
               <w:t>Horaires ouvertures</w:t>
             </w:r>
             <w:r>
-              <w:t xml:space="preserve"> / </w:t>
-            </w:r>
-            <w:r>
-              <w:t>(Salariés)</w:t>
+              <w:t xml:space="preserve"> / (Salariés)</w:t>
             </w:r>
           </w:p>
         </w:tc>
@@ -344,10 +341,7 @@
         <w:t xml:space="preserve"> </w:t>
       </w:r>
       <w:r>
-        <w:t>gestion des clients</w:t>
-      </w:r>
-      <w:r>
-        <w:t>))</w:t>
+        <w:t>gestion des clients))</w:t>
       </w:r>
     </w:p>
     <w:p>
@@ -3323,6 +3317,20 @@
       </w:r>
     </w:p>
     <w:p>
+      <w:r>
+        <w:t xml:space="preserve"> </w:t>
+      </w:r>
+      <w:r>
+        <w:tab/>
+      </w:r>
+    </w:p>
+    <w:p>
+      <w:r>
+        <w:tab/>
+        <w:t>Attributs en CamelCase !</w:t>
+      </w:r>
+    </w:p>
+    <w:p>
       <w:pPr>
         <w:ind w:firstLine="708"/>
       </w:pPr>
@@ -3515,11 +3523,154 @@
       </w:r>
     </w:p>
     <w:p>
-      <w:r>
-        <w:br w:type="page"/>
+      <w:pPr>
+        <w:ind w:firstLine="708"/>
+      </w:pPr>
+      <w:r>
+        <w:t xml:space="preserve">Commandes </w:t>
+      </w:r>
+      <w:proofErr w:type="gramStart"/>
+      <w:r>
+        <w:t>{ id</w:t>
+      </w:r>
+      <w:proofErr w:type="gramEnd"/>
+      <w:r>
+        <w:t xml:space="preserve">, </w:t>
+      </w:r>
+      <w:proofErr w:type="spellStart"/>
+      <w:r>
+        <w:t>datecommande</w:t>
+      </w:r>
+      <w:proofErr w:type="spellEnd"/>
+      <w:r>
+        <w:t xml:space="preserve">, </w:t>
+      </w:r>
+      <w:proofErr w:type="spellStart"/>
+      <w:r>
+        <w:t>listProduits</w:t>
+      </w:r>
+      <w:proofErr w:type="spellEnd"/>
+      <w:r>
+        <w:t xml:space="preserve">, </w:t>
+      </w:r>
+      <w:proofErr w:type="spellStart"/>
+      <w:r>
+        <w:t>prixtotal</w:t>
+      </w:r>
+      <w:proofErr w:type="spellEnd"/>
+      <w:r>
+        <w:t>}</w:t>
+      </w:r>
+    </w:p>
+    <w:p>
+      <w:pPr>
+        <w:ind w:firstLine="708"/>
+      </w:pPr>
+      <w:r>
+        <w:t xml:space="preserve">Produits </w:t>
+      </w:r>
+      <w:proofErr w:type="gramStart"/>
+      <w:r>
+        <w:t>{ id</w:t>
+      </w:r>
+      <w:proofErr w:type="gramEnd"/>
+      <w:r>
+        <w:t xml:space="preserve">, libelle, </w:t>
+      </w:r>
+      <w:proofErr w:type="spellStart"/>
+      <w:r>
+        <w:t>codefournisseurs</w:t>
+      </w:r>
+      <w:proofErr w:type="spellEnd"/>
+      <w:r>
+        <w:t xml:space="preserve">, </w:t>
+      </w:r>
+      <w:proofErr w:type="spellStart"/>
+      <w:r>
+        <w:t>quantite</w:t>
+      </w:r>
+      <w:proofErr w:type="spellEnd"/>
+      <w:r>
+        <w:t xml:space="preserve"> init</w:t>
+      </w:r>
+      <w:r>
+        <w:t xml:space="preserve">iale, </w:t>
+      </w:r>
+      <w:proofErr w:type="spellStart"/>
+      <w:r>
+        <w:t>quantiterestante</w:t>
+      </w:r>
+      <w:proofErr w:type="spellEnd"/>
+      <w:r>
+        <w:t xml:space="preserve">, </w:t>
+      </w:r>
+      <w:proofErr w:type="spellStart"/>
+      <w:r>
+        <w:t>datelimite</w:t>
+      </w:r>
+      <w:proofErr w:type="spellEnd"/>
+      <w:r>
+        <w:t xml:space="preserve">, </w:t>
+      </w:r>
+      <w:proofErr w:type="spellStart"/>
+      <w:r>
+        <w:t>dateachat</w:t>
+      </w:r>
+      <w:proofErr w:type="spellEnd"/>
+      <w:r>
+        <w:t xml:space="preserve">, </w:t>
+      </w:r>
+      <w:proofErr w:type="spellStart"/>
+      <w:r>
+        <w:t>prixachat</w:t>
+      </w:r>
+      <w:proofErr w:type="spellEnd"/>
+      <w:r>
+        <w:t>}</w:t>
+      </w:r>
+    </w:p>
+    <w:p>
+      <w:pPr>
+        <w:ind w:firstLine="708"/>
+      </w:pPr>
+      <w:r>
+        <w:t xml:space="preserve">Planning {  </w:t>
+      </w:r>
+      <w:r>
+        <w:t>date</w:t>
       </w:r>
       <w:bookmarkStart w:id="0" w:name="_GoBack"/>
       <w:bookmarkEnd w:id="0"/>
+      <w:r>
+        <w:t xml:space="preserve">, </w:t>
+      </w:r>
+      <w:proofErr w:type="spellStart"/>
+      <w:r>
+        <w:t>horairesdebut</w:t>
+      </w:r>
+      <w:r>
+        <w:t>journee</w:t>
+      </w:r>
+      <w:proofErr w:type="spellEnd"/>
+      <w:r>
+        <w:t xml:space="preserve">, </w:t>
+      </w:r>
+      <w:proofErr w:type="spellStart"/>
+      <w:r>
+        <w:t>horairesfin</w:t>
+      </w:r>
+      <w:r>
+        <w:t>journee</w:t>
+      </w:r>
+      <w:proofErr w:type="spellEnd"/>
+      <w:r>
+        <w:t xml:space="preserve"> }</w:t>
+      </w:r>
+    </w:p>
+    <w:p>
+      <w:r>
+        <w:br w:type="page"/>
+      </w:r>
     </w:p>
     <w:p>
       <w:pPr>
@@ -3557,100 +3708,907 @@
       <w:pPr>
         <w:pStyle w:val="Paragraphedeliste"/>
         <w:ind w:firstLine="696"/>
-      </w:pPr>
-      <w:proofErr w:type="spellStart"/>
-      <w:proofErr w:type="gramStart"/>
-      <w:r>
-        <w:t>but</w:t>
-      </w:r>
-      <w:r>
-        <w:t>Affiche</w:t>
-      </w:r>
-      <w:proofErr w:type="spellEnd"/>
-      <w:proofErr w:type="gramEnd"/>
-      <w:r>
-        <w:t xml:space="preserve"> les listes déroulantes des produits à vendre</w:t>
-      </w:r>
-    </w:p>
-    <w:p>
+        <w:rPr>
+          <w:u w:val="single"/>
+        </w:rPr>
+      </w:pPr>
+      <w:r>
+        <w:rPr>
+          <w:u w:val="single"/>
+        </w:rPr>
+        <w:t>B</w:t>
+      </w:r>
+      <w:r>
+        <w:rPr>
+          <w:u w:val="single"/>
+        </w:rPr>
+        <w:t>ut</w:t>
+      </w:r>
+      <w:r>
+        <w:rPr>
+          <w:u w:val="single"/>
+        </w:rPr>
+        <w:t xml:space="preserve"> : </w:t>
+      </w:r>
+    </w:p>
+    <w:p>
+      <w:pPr>
+        <w:pStyle w:val="Paragraphedeliste"/>
+        <w:ind w:left="1416"/>
+      </w:pPr>
+      <w:r>
+        <w:t>Affiche les listes déroulantes des produits à vendre</w:t>
+      </w:r>
+      <w:r>
+        <w:t xml:space="preserve"> pour permettre à l’employé de saisir une commande cliente.</w:t>
+      </w:r>
+    </w:p>
+    <w:p>
+      <w:pPr>
+        <w:pStyle w:val="Paragraphedeliste"/>
+        <w:ind w:firstLine="696"/>
+      </w:pPr>
+    </w:p>
+    <w:p>
+      <w:pPr>
+        <w:pStyle w:val="Paragraphedeliste"/>
+        <w:ind w:firstLine="696"/>
+        <w:rPr>
+          <w:u w:val="single"/>
+        </w:rPr>
+      </w:pPr>
+      <w:r>
+        <w:rPr>
+          <w:u w:val="single"/>
+        </w:rPr>
+        <w:t>Affichage :</w:t>
+      </w:r>
+    </w:p>
+    <w:p>
+      <w:pPr>
+        <w:pStyle w:val="Paragraphedeliste"/>
+        <w:ind w:firstLine="696"/>
+      </w:pPr>
+    </w:p>
+    <w:p>
+      <w:pPr>
+        <w:pStyle w:val="Paragraphedeliste"/>
+        <w:ind w:firstLine="696"/>
+      </w:pPr>
+      <w:r>
+        <w:t xml:space="preserve">- Liste déroulante : </w:t>
+      </w:r>
+    </w:p>
+    <w:p>
+      <w:pPr>
+        <w:pStyle w:val="Paragraphedeliste"/>
+        <w:ind w:left="1428" w:firstLine="696"/>
+      </w:pPr>
+      <w:proofErr w:type="gramStart"/>
+      <w:r>
+        <w:t>frites</w:t>
+      </w:r>
+      <w:proofErr w:type="gramEnd"/>
+      <w:r>
+        <w:t> : moyenne, petite grande. =&gt; Input Quantité</w:t>
+      </w:r>
+    </w:p>
+    <w:p>
+      <w:pPr>
+        <w:pStyle w:val="Paragraphedeliste"/>
+        <w:ind w:left="1428" w:firstLine="696"/>
+      </w:pPr>
+      <w:r>
+        <w:t xml:space="preserve">Viande : </w:t>
+      </w:r>
+      <w:proofErr w:type="spellStart"/>
+      <w:r>
+        <w:t>steack</w:t>
+      </w:r>
+      <w:proofErr w:type="spellEnd"/>
+      <w:r>
+        <w:t xml:space="preserve">, saucisse, fricadelle </w:t>
+      </w:r>
+      <w:r>
+        <w:t>=&gt; Input Quantité</w:t>
+      </w:r>
+    </w:p>
+    <w:p>
+      <w:pPr>
+        <w:pStyle w:val="Paragraphedeliste"/>
+        <w:ind w:left="1428" w:firstLine="696"/>
+      </w:pPr>
+      <w:r>
+        <w:t xml:space="preserve">Boisson : Coca, </w:t>
+      </w:r>
+      <w:proofErr w:type="spellStart"/>
+      <w:proofErr w:type="gramStart"/>
+      <w:r>
+        <w:t>fanta</w:t>
+      </w:r>
+      <w:proofErr w:type="spellEnd"/>
+      <w:r>
+        <w:t>..</w:t>
+      </w:r>
+      <w:proofErr w:type="gramEnd"/>
+      <w:r>
+        <w:tab/>
+      </w:r>
+      <w:r>
+        <w:t>=&gt; Input Quantité</w:t>
+      </w:r>
+    </w:p>
+    <w:p>
+      <w:r>
+        <w:tab/>
+      </w:r>
+      <w:r>
+        <w:tab/>
+      </w:r>
+      <w:r>
+        <w:t xml:space="preserve">Vérification des stocks disponibles =&gt; </w:t>
+      </w:r>
+      <w:r>
+        <w:t>Bouton valider =&gt; calcul prix</w:t>
+      </w:r>
+      <w:r>
+        <w:t xml:space="preserve"> </w:t>
+      </w:r>
+      <w:r>
+        <w:t xml:space="preserve">=&gt; mise à jour stock. </w:t>
+      </w:r>
+    </w:p>
+    <w:p>
+      <w:pPr>
+        <w:ind w:left="708" w:firstLine="708"/>
+      </w:pPr>
+      <w:r>
+        <w:t>-affichage prix total.</w:t>
+      </w:r>
+      <w:r>
+        <w:tab/>
+      </w:r>
+    </w:p>
+    <w:p>
+      <w:pPr>
+        <w:ind w:left="708" w:firstLine="708"/>
+        <w:rPr>
+          <w:u w:val="single"/>
+        </w:rPr>
+      </w:pPr>
+      <w:r>
+        <w:rPr>
+          <w:u w:val="single"/>
+        </w:rPr>
+        <w:t>Service</w:t>
+      </w:r>
+      <w:r>
+        <w:rPr>
+          <w:u w:val="single"/>
+        </w:rPr>
+        <w:t>s</w:t>
+      </w:r>
+      <w:r>
+        <w:rPr>
+          <w:u w:val="single"/>
+        </w:rPr>
+        <w:t xml:space="preserve"> utilisé</w:t>
+      </w:r>
+      <w:r>
+        <w:rPr>
+          <w:u w:val="single"/>
+        </w:rPr>
+        <w:t>s</w:t>
+      </w:r>
+      <w:r>
+        <w:rPr>
+          <w:u w:val="single"/>
+        </w:rPr>
+        <w:t xml:space="preserve"> : </w:t>
+      </w:r>
+    </w:p>
+    <w:p>
+      <w:pPr>
+        <w:ind w:left="2124" w:firstLine="12"/>
+      </w:pPr>
+      <w:r>
+        <w:t xml:space="preserve">-Appel service commandes pour mettre à jour en base </w:t>
+      </w:r>
+      <w:proofErr w:type="spellStart"/>
+      <w:r>
+        <w:t>json</w:t>
+      </w:r>
+      <w:proofErr w:type="spellEnd"/>
+      <w:r>
+        <w:t xml:space="preserve"> des commandes passées et le calcul du prix total</w:t>
+      </w:r>
+    </w:p>
+    <w:p>
+      <w:pPr>
+        <w:ind w:left="708" w:firstLine="708"/>
+      </w:pPr>
+      <w:r>
+        <w:tab/>
+        <w:t>-Appel service produits pour mettre à jour la quantité restante.</w:t>
+      </w:r>
+    </w:p>
+    <w:p>
+      <w:pPr>
+        <w:ind w:left="708" w:firstLine="708"/>
+      </w:pPr>
+      <w:r>
+        <w:tab/>
+        <w:t>-Appel service stock pour mise à jour.</w:t>
+      </w:r>
+    </w:p>
+    <w:p>
+      <w:pPr>
+        <w:pStyle w:val="Paragraphedeliste"/>
+        <w:numPr>
+          <w:ilvl w:val="0"/>
+          <w:numId w:val="10"/>
+        </w:numPr>
+      </w:pPr>
+      <w:proofErr w:type="spellStart"/>
+      <w:r>
+        <w:t>Feature</w:t>
+      </w:r>
+      <w:proofErr w:type="spellEnd"/>
+      <w:r>
+        <w:t xml:space="preserve"> </w:t>
+      </w:r>
+      <w:r>
+        <w:t>comptabilité</w:t>
+      </w:r>
+      <w:r>
+        <w:t> :</w:t>
+      </w:r>
+    </w:p>
+    <w:p>
+      <w:pPr>
+        <w:pStyle w:val="Paragraphedeliste"/>
+        <w:ind w:left="1080"/>
+      </w:pPr>
+    </w:p>
+    <w:p>
+      <w:pPr>
+        <w:pStyle w:val="Paragraphedeliste"/>
+        <w:ind w:firstLine="696"/>
+        <w:rPr>
+          <w:u w:val="single"/>
+        </w:rPr>
+      </w:pPr>
+      <w:r>
+        <w:rPr>
+          <w:u w:val="single"/>
+        </w:rPr>
+        <w:t xml:space="preserve">But : </w:t>
+      </w:r>
+    </w:p>
+    <w:p>
+      <w:pPr>
+        <w:pStyle w:val="Paragraphedeliste"/>
+        <w:ind w:left="2124"/>
+      </w:pPr>
+      <w:r>
+        <w:t xml:space="preserve">Affiche </w:t>
+      </w:r>
+      <w:r>
+        <w:t>des chiffres d’affaires journaliers, hebdomadaires, annuels.</w:t>
+      </w:r>
+    </w:p>
+    <w:p>
+      <w:pPr>
+        <w:pStyle w:val="Paragraphedeliste"/>
+        <w:ind w:left="2124"/>
+      </w:pPr>
+      <w:r>
+        <w:t>Affichage des achats et des ventes.</w:t>
+      </w:r>
+    </w:p>
+    <w:p>
+      <w:pPr>
+        <w:pStyle w:val="Paragraphedeliste"/>
+        <w:ind w:left="2124"/>
+      </w:pPr>
+      <w:r>
+        <w:t>Affichage gains ou pertes.</w:t>
+      </w:r>
+    </w:p>
+    <w:p>
+      <w:pPr>
+        <w:pStyle w:val="Paragraphedeliste"/>
+        <w:ind w:left="2124"/>
+      </w:pPr>
+      <w:proofErr w:type="gramStart"/>
+      <w:r>
+        <w:t>Affichage historiques</w:t>
+      </w:r>
+      <w:proofErr w:type="gramEnd"/>
+      <w:r>
+        <w:t xml:space="preserve"> des commandes.</w:t>
+      </w:r>
+    </w:p>
+    <w:p>
+      <w:pPr>
+        <w:pStyle w:val="Paragraphedeliste"/>
+        <w:ind w:firstLine="696"/>
+      </w:pPr>
+    </w:p>
+    <w:p>
+      <w:pPr>
+        <w:pStyle w:val="Paragraphedeliste"/>
+        <w:ind w:firstLine="696"/>
+        <w:rPr>
+          <w:u w:val="single"/>
+        </w:rPr>
+      </w:pPr>
+      <w:r>
+        <w:rPr>
+          <w:u w:val="single"/>
+        </w:rPr>
+        <w:t>Affichage :</w:t>
+      </w:r>
+    </w:p>
+    <w:p>
+      <w:pPr>
+        <w:pStyle w:val="Paragraphedeliste"/>
+        <w:ind w:firstLine="696"/>
+      </w:pPr>
+    </w:p>
+    <w:p>
+      <w:pPr>
+        <w:pStyle w:val="Paragraphedeliste"/>
+        <w:ind w:firstLine="696"/>
+      </w:pPr>
+      <w:r>
+        <w:t xml:space="preserve">- </w:t>
+      </w:r>
+      <w:r>
+        <w:t>tableaux</w:t>
+      </w:r>
+      <w:r>
+        <w:t> </w:t>
+      </w:r>
+      <w:r>
+        <w:t xml:space="preserve">dans onglets </w:t>
+      </w:r>
+      <w:r>
+        <w:t xml:space="preserve">: </w:t>
+      </w:r>
+    </w:p>
+    <w:p>
+      <w:pPr>
+        <w:pStyle w:val="Paragraphedeliste"/>
+        <w:ind w:left="1416" w:firstLine="708"/>
+      </w:pPr>
+      <w:r>
+        <w:t xml:space="preserve">-Tableau </w:t>
+      </w:r>
+      <w:r>
+        <w:t>chiffres d’affaires journaliers, hebdomadaires, annuels.</w:t>
+      </w:r>
+    </w:p>
+    <w:p>
+      <w:pPr>
+        <w:pStyle w:val="Paragraphedeliste"/>
+        <w:ind w:left="1416" w:firstLine="708"/>
+      </w:pPr>
+      <w:r>
+        <w:t xml:space="preserve">-Tableau </w:t>
+      </w:r>
+      <w:r>
+        <w:t>achats et des ventes.</w:t>
+      </w:r>
+    </w:p>
+    <w:p>
+      <w:pPr>
+        <w:pStyle w:val="Paragraphedeliste"/>
+        <w:ind w:left="1416" w:firstLine="708"/>
+      </w:pPr>
+      <w:r>
+        <w:t xml:space="preserve">- </w:t>
+      </w:r>
+      <w:r>
+        <w:t>Tableau gains ou pertes.</w:t>
+      </w:r>
+    </w:p>
+    <w:p>
+      <w:pPr>
+        <w:pStyle w:val="Paragraphedeliste"/>
+        <w:ind w:left="1416" w:firstLine="708"/>
+      </w:pPr>
+      <w:r>
+        <w:t>- Tableau historiques des commandes</w:t>
+      </w:r>
+    </w:p>
+    <w:p>
+      <w:pPr>
+        <w:ind w:left="708" w:firstLine="708"/>
+        <w:rPr>
+          <w:u w:val="single"/>
+        </w:rPr>
+      </w:pPr>
+      <w:r>
+        <w:rPr>
+          <w:u w:val="single"/>
+        </w:rPr>
+        <w:t>Service</w:t>
+      </w:r>
+      <w:r>
+        <w:rPr>
+          <w:u w:val="single"/>
+        </w:rPr>
+        <w:t>s</w:t>
+      </w:r>
+      <w:r>
+        <w:rPr>
+          <w:u w:val="single"/>
+        </w:rPr>
+        <w:t xml:space="preserve"> utilisé</w:t>
+      </w:r>
+      <w:r>
+        <w:rPr>
+          <w:u w:val="single"/>
+        </w:rPr>
+        <w:t>s</w:t>
+      </w:r>
+      <w:r>
+        <w:rPr>
+          <w:u w:val="single"/>
+        </w:rPr>
+        <w:t xml:space="preserve"> : </w:t>
+      </w:r>
+    </w:p>
+    <w:p>
+      <w:pPr>
+        <w:ind w:left="2124" w:firstLine="12"/>
+      </w:pPr>
+      <w:r>
+        <w:t xml:space="preserve">-Appel service </w:t>
+      </w:r>
+      <w:r>
+        <w:t>comptabilité</w:t>
+      </w:r>
+      <w:r>
+        <w:t xml:space="preserve"> pour </w:t>
+      </w:r>
+      <w:r>
+        <w:t>lire les commandes</w:t>
+      </w:r>
+    </w:p>
+    <w:p>
+      <w:pPr>
+        <w:ind w:left="708" w:firstLine="708"/>
+      </w:pPr>
+      <w:r>
+        <w:tab/>
+        <w:t xml:space="preserve">-Appel service produits pour </w:t>
+      </w:r>
+      <w:r>
+        <w:t>total achat</w:t>
+      </w:r>
+      <w:r>
+        <w:t>.</w:t>
+      </w:r>
+    </w:p>
+    <w:p>
+      <w:pPr>
+        <w:ind w:left="708" w:firstLine="708"/>
+      </w:pPr>
+      <w:r>
+        <w:tab/>
+      </w:r>
+    </w:p>
+    <w:p/>
+    <w:p/>
+    <w:p>
+      <w:pPr>
+        <w:pStyle w:val="Paragraphedeliste"/>
+        <w:numPr>
+          <w:ilvl w:val="0"/>
+          <w:numId w:val="10"/>
+        </w:numPr>
+      </w:pPr>
+      <w:proofErr w:type="spellStart"/>
+      <w:r>
+        <w:lastRenderedPageBreak/>
+        <w:t>Feature</w:t>
+      </w:r>
+      <w:proofErr w:type="spellEnd"/>
+      <w:r>
+        <w:t xml:space="preserve"> </w:t>
+      </w:r>
+      <w:r>
+        <w:t>stock</w:t>
+      </w:r>
+      <w:r>
+        <w:t> :</w:t>
+      </w:r>
+    </w:p>
+    <w:p>
+      <w:pPr>
+        <w:pStyle w:val="Paragraphedeliste"/>
+        <w:ind w:left="1080"/>
+      </w:pPr>
+    </w:p>
+    <w:p>
+      <w:pPr>
+        <w:pStyle w:val="Paragraphedeliste"/>
+        <w:ind w:firstLine="696"/>
+        <w:rPr>
+          <w:u w:val="single"/>
+        </w:rPr>
+      </w:pPr>
+      <w:r>
+        <w:rPr>
+          <w:u w:val="single"/>
+        </w:rPr>
+        <w:t xml:space="preserve">But : </w:t>
+      </w:r>
+    </w:p>
+    <w:p>
+      <w:pPr>
+        <w:pStyle w:val="Paragraphedeliste"/>
+        <w:ind w:left="2124"/>
+      </w:pPr>
+      <w:r>
+        <w:t>Affich</w:t>
+      </w:r>
+      <w:r>
+        <w:t>age</w:t>
+      </w:r>
+      <w:r>
+        <w:t xml:space="preserve"> </w:t>
+      </w:r>
+      <w:r>
+        <w:t>des produits en stock, CRUD des produits.</w:t>
+      </w:r>
+    </w:p>
+    <w:p>
+      <w:pPr>
+        <w:pStyle w:val="Paragraphedeliste"/>
+        <w:ind w:firstLine="696"/>
+      </w:pPr>
+    </w:p>
+    <w:p>
+      <w:pPr>
+        <w:pStyle w:val="Paragraphedeliste"/>
+        <w:ind w:firstLine="696"/>
+        <w:rPr>
+          <w:u w:val="single"/>
+        </w:rPr>
+      </w:pPr>
+      <w:r>
+        <w:rPr>
+          <w:u w:val="single"/>
+        </w:rPr>
+        <w:t>Affichage :</w:t>
+      </w:r>
+    </w:p>
+    <w:p>
+      <w:pPr>
+        <w:pStyle w:val="Paragraphedeliste"/>
+        <w:ind w:firstLine="696"/>
+      </w:pPr>
+    </w:p>
+    <w:p>
+      <w:pPr>
+        <w:pStyle w:val="Paragraphedeliste"/>
+        <w:ind w:firstLine="696"/>
+      </w:pPr>
+      <w:r>
+        <w:t xml:space="preserve">- tableaux dans onglets : </w:t>
+      </w:r>
+    </w:p>
+    <w:p>
+      <w:pPr>
+        <w:pStyle w:val="Paragraphedeliste"/>
+        <w:ind w:left="1416" w:firstLine="708"/>
+      </w:pPr>
+      <w:r>
+        <w:t xml:space="preserve">-Tableau </w:t>
+      </w:r>
+      <w:r>
+        <w:t xml:space="preserve">des différents produits avec quantité restante </w:t>
+      </w:r>
+    </w:p>
+    <w:p>
+      <w:pPr>
+        <w:pStyle w:val="Paragraphedeliste"/>
+        <w:ind w:left="1416" w:firstLine="708"/>
+      </w:pPr>
+    </w:p>
+    <w:p>
+      <w:pPr>
+        <w:pStyle w:val="Paragraphedeliste"/>
+        <w:ind w:left="1416" w:firstLine="708"/>
+      </w:pPr>
+    </w:p>
+    <w:p>
+      <w:pPr>
+        <w:ind w:left="708" w:firstLine="708"/>
+        <w:rPr>
+          <w:u w:val="single"/>
+        </w:rPr>
+      </w:pPr>
+      <w:r>
+        <w:rPr>
+          <w:u w:val="single"/>
+        </w:rPr>
+        <w:t>Service</w:t>
+      </w:r>
+      <w:r>
+        <w:rPr>
+          <w:u w:val="single"/>
+        </w:rPr>
+        <w:t>s</w:t>
+      </w:r>
+      <w:r>
+        <w:rPr>
+          <w:u w:val="single"/>
+        </w:rPr>
+        <w:t xml:space="preserve"> utilisé</w:t>
+      </w:r>
+      <w:r>
+        <w:rPr>
+          <w:u w:val="single"/>
+        </w:rPr>
+        <w:t>s</w:t>
+      </w:r>
+      <w:r>
+        <w:rPr>
+          <w:u w:val="single"/>
+        </w:rPr>
+        <w:t xml:space="preserve"> : </w:t>
+      </w:r>
+    </w:p>
+    <w:p>
+      <w:pPr>
+        <w:ind w:left="2124" w:firstLine="12"/>
+      </w:pPr>
+      <w:r>
+        <w:t xml:space="preserve">-Appel service </w:t>
+      </w:r>
+      <w:r>
+        <w:t>stock</w:t>
+      </w:r>
+      <w:r>
+        <w:t xml:space="preserve"> pour </w:t>
+      </w:r>
+      <w:r>
+        <w:t>affichage.</w:t>
+      </w:r>
+    </w:p>
+    <w:p>
+      <w:pPr>
+        <w:ind w:left="2124" w:firstLine="12"/>
+      </w:pPr>
+      <w:r>
+        <w:t>-Appel service produit (CRUD)</w:t>
+      </w:r>
+    </w:p>
+    <w:p>
+      <w:pPr>
+        <w:ind w:left="2124" w:firstLine="12"/>
+      </w:pPr>
+    </w:p>
+    <w:p>
+      <w:pPr>
+        <w:pStyle w:val="Paragraphedeliste"/>
+        <w:numPr>
+          <w:ilvl w:val="0"/>
+          <w:numId w:val="10"/>
+        </w:numPr>
+      </w:pPr>
+      <w:proofErr w:type="spellStart"/>
+      <w:r>
+        <w:t>Feature</w:t>
+      </w:r>
+      <w:proofErr w:type="spellEnd"/>
+      <w:r>
+        <w:t xml:space="preserve"> </w:t>
+      </w:r>
+      <w:r>
+        <w:t>planning</w:t>
+      </w:r>
+      <w:r>
+        <w:t> :</w:t>
+      </w:r>
+    </w:p>
+    <w:p>
+      <w:pPr>
+        <w:pStyle w:val="Paragraphedeliste"/>
+        <w:ind w:left="1080"/>
+      </w:pPr>
+    </w:p>
+    <w:p>
+      <w:pPr>
+        <w:pStyle w:val="Paragraphedeliste"/>
+        <w:ind w:firstLine="696"/>
+        <w:rPr>
+          <w:u w:val="single"/>
+        </w:rPr>
+      </w:pPr>
+      <w:r>
+        <w:rPr>
+          <w:u w:val="single"/>
+        </w:rPr>
+        <w:t xml:space="preserve">But : </w:t>
+      </w:r>
+    </w:p>
+    <w:p>
+      <w:pPr>
+        <w:pStyle w:val="Paragraphedeliste"/>
+        <w:ind w:left="2124"/>
+      </w:pPr>
+      <w:r>
+        <w:t>Affichage</w:t>
+      </w:r>
+      <w:r>
+        <w:t xml:space="preserve"> et modifications des</w:t>
+      </w:r>
+      <w:r>
+        <w:t xml:space="preserve"> </w:t>
+      </w:r>
+      <w:r>
+        <w:t>horaires</w:t>
+      </w:r>
+      <w:r>
+        <w:t>.</w:t>
+      </w:r>
+    </w:p>
+    <w:p>
+      <w:pPr>
+        <w:pStyle w:val="Paragraphedeliste"/>
+        <w:ind w:firstLine="696"/>
+      </w:pPr>
+    </w:p>
+    <w:p>
+      <w:pPr>
+        <w:pStyle w:val="Paragraphedeliste"/>
+        <w:ind w:firstLine="696"/>
+        <w:rPr>
+          <w:u w:val="single"/>
+        </w:rPr>
+      </w:pPr>
+      <w:r>
+        <w:rPr>
+          <w:u w:val="single"/>
+        </w:rPr>
+        <w:t>Affichage :</w:t>
+      </w:r>
+    </w:p>
+    <w:p>
+      <w:pPr>
+        <w:pStyle w:val="Paragraphedeliste"/>
+        <w:ind w:firstLine="696"/>
+      </w:pPr>
+    </w:p>
+    <w:p>
+      <w:pPr>
+        <w:pStyle w:val="Paragraphedeliste"/>
+        <w:ind w:left="1428" w:firstLine="696"/>
+      </w:pPr>
+      <w:r>
+        <w:t xml:space="preserve">- </w:t>
+      </w:r>
+      <w:r>
+        <w:t xml:space="preserve"> </w:t>
+      </w:r>
+      <w:proofErr w:type="spellStart"/>
+      <w:r>
+        <w:t>datapicktime</w:t>
+      </w:r>
+      <w:proofErr w:type="spellEnd"/>
+      <w:r>
+        <w:t xml:space="preserve"> pour modification des horaires.</w:t>
+      </w:r>
+    </w:p>
+    <w:p>
+      <w:pPr>
+        <w:pStyle w:val="Paragraphedeliste"/>
+        <w:ind w:left="1428" w:firstLine="696"/>
+      </w:pPr>
+      <w:r>
+        <w:t>- Affichage un tableau pour les horaires</w:t>
+      </w:r>
+    </w:p>
+    <w:p>
+      <w:pPr>
+        <w:pStyle w:val="Paragraphedeliste"/>
+        <w:ind w:left="1416" w:firstLine="708"/>
+      </w:pPr>
+    </w:p>
+    <w:p>
+      <w:pPr>
+        <w:ind w:left="708" w:firstLine="708"/>
+        <w:rPr>
+          <w:u w:val="single"/>
+        </w:rPr>
+      </w:pPr>
+      <w:r>
+        <w:rPr>
+          <w:u w:val="single"/>
+        </w:rPr>
+        <w:t>Service</w:t>
+      </w:r>
+      <w:r>
+        <w:rPr>
+          <w:u w:val="single"/>
+        </w:rPr>
+        <w:t>s</w:t>
+      </w:r>
+      <w:r>
+        <w:rPr>
+          <w:u w:val="single"/>
+        </w:rPr>
+        <w:t xml:space="preserve"> utilisé</w:t>
+      </w:r>
+      <w:r>
+        <w:rPr>
+          <w:u w:val="single"/>
+        </w:rPr>
+        <w:t>s</w:t>
+      </w:r>
+      <w:r>
+        <w:rPr>
+          <w:u w:val="single"/>
+        </w:rPr>
+        <w:t xml:space="preserve"> : </w:t>
+      </w:r>
+    </w:p>
+    <w:p>
+      <w:pPr>
+        <w:ind w:left="2124" w:firstLine="12"/>
+      </w:pPr>
+      <w:r>
+        <w:t xml:space="preserve">-Appel service </w:t>
+      </w:r>
+      <w:r>
+        <w:t>planning</w:t>
+      </w:r>
+      <w:r>
+        <w:t>.</w:t>
+      </w:r>
+    </w:p>
+    <w:p>
+      <w:pPr>
+        <w:ind w:left="2124" w:firstLine="12"/>
+      </w:pPr>
+    </w:p>
+    <w:p/>
+    <w:p>
+      <w:pPr>
+        <w:ind w:left="708" w:firstLine="708"/>
+      </w:pPr>
+      <w:r>
+        <w:tab/>
+      </w:r>
+    </w:p>
+    <w:p/>
+    <w:p>
+      <w:pPr>
+        <w:ind w:left="708" w:firstLine="708"/>
+      </w:pPr>
+      <w:r>
+        <w:tab/>
+      </w:r>
+    </w:p>
+    <w:p>
+      <w:pPr>
+        <w:pStyle w:val="Paragraphedeliste"/>
+        <w:ind w:firstLine="696"/>
+      </w:pPr>
+    </w:p>
+    <w:p>
+      <w:pPr>
+        <w:rPr>
+          <w:rFonts w:ascii="Courier New" w:hAnsi="Courier New" w:cs="Courier New"/>
+        </w:rPr>
+      </w:pPr>
       <w:r>
         <w:br w:type="page"/>
-      </w:r>
-      <w:r>
-        <w:lastRenderedPageBreak/>
-        <w:t xml:space="preserve">Question à poser </w:t>
-      </w:r>
-    </w:p>
-    <w:p>
-      <w:pPr>
-        <w:spacing w:after="0" w:line="180" w:lineRule="atLeast"/>
-        <w:ind w:left="360"/>
-        <w:rPr>
-          <w:rFonts w:ascii="Courier New" w:hAnsi="Courier New" w:cs="Courier New"/>
-        </w:rPr>
-      </w:pPr>
-    </w:p>
-    <w:p>
-      <w:pPr>
-        <w:spacing w:after="0" w:line="180" w:lineRule="atLeast"/>
-        <w:ind w:left="360"/>
-        <w:rPr>
-          <w:rFonts w:ascii="Courier New" w:hAnsi="Courier New" w:cs="Courier New"/>
-        </w:rPr>
-      </w:pPr>
-      <w:r>
-        <w:rPr>
-          <w:rFonts w:ascii="Courier New" w:hAnsi="Courier New" w:cs="Courier New"/>
-        </w:rPr>
-        <w:t>Comment lier les modules ensemble ?</w:t>
-      </w:r>
-    </w:p>
-    <w:p>
-      <w:pPr>
-        <w:spacing w:after="0" w:line="180" w:lineRule="atLeast"/>
-        <w:ind w:left="360"/>
-        <w:rPr>
-          <w:rFonts w:ascii="Courier New" w:hAnsi="Courier New" w:cs="Courier New"/>
-        </w:rPr>
-      </w:pPr>
-      <w:r>
-        <w:rPr>
-          <w:rFonts w:ascii="Courier New" w:hAnsi="Courier New" w:cs="Courier New"/>
-        </w:rPr>
-        <w:t>Ebauche ok ?</w:t>
-      </w:r>
-    </w:p>
-    <w:p>
-      <w:pPr>
-        <w:spacing w:after="0" w:line="180" w:lineRule="atLeast"/>
-        <w:ind w:left="360"/>
-        <w:rPr>
-          <w:rFonts w:ascii="Courier New" w:hAnsi="Courier New" w:cs="Courier New"/>
-        </w:rPr>
-      </w:pPr>
-      <w:r>
-        <w:rPr>
-          <w:rFonts w:ascii="Courier New" w:hAnsi="Courier New" w:cs="Courier New"/>
-        </w:rPr>
-        <w:t xml:space="preserve">Rôle pour le login ? </w:t>
-      </w:r>
-      <w:r>
-        <w:rPr>
-          <w:rFonts w:ascii="Courier New" w:hAnsi="Courier New" w:cs="Courier New"/>
-        </w:rPr>
-        <w:t>(Attribut</w:t>
-      </w:r>
-      <w:r>
-        <w:rPr>
-          <w:rFonts w:ascii="Courier New" w:hAnsi="Courier New" w:cs="Courier New"/>
-        </w:rPr>
-        <w:t xml:space="preserve"> ou </w:t>
-      </w:r>
-      <w:r>
-        <w:rPr>
-          <w:rFonts w:ascii="Courier New" w:hAnsi="Courier New" w:cs="Courier New"/>
-        </w:rPr>
-        <w:t>class)</w:t>
       </w:r>
     </w:p>
     <w:sectPr>
@@ -4101,7 +5059,7 @@
   <w:abstractNum w:abstractNumId="3" w15:restartNumberingAfterBreak="0">
     <w:nsid w:val="3E1E55C6"/>
     <w:multiLevelType w:val="hybridMultilevel"/>
-    <w:tmpl w:val="CDD02DB6"/>
+    <w:tmpl w:val="2F1EF9D4"/>
     <w:lvl w:ilvl="0" w:tplc="2B26A580">
       <w:start w:val="5"/>
       <w:numFmt w:val="bullet"/>
@@ -4126,16 +5084,15 @@
         <w:rFonts w:ascii="Courier New" w:hAnsi="Courier New" w:cs="Courier New" w:hint="default"/>
       </w:rPr>
     </w:lvl>
-    <w:lvl w:ilvl="2" w:tplc="040C0005" w:tentative="1">
-      <w:start w:val="1"/>
-      <w:numFmt w:val="bullet"/>
-      <w:lvlText w:val=""/>
+    <w:lvl w:ilvl="2" w:tplc="FFF40190">
+      <w:numFmt w:val="bullet"/>
+      <w:lvlText w:val="-"/>
       <w:lvlJc w:val="left"/>
       <w:pPr>
         <w:ind w:left="3570" w:hanging="360"/>
       </w:pPr>
       <w:rPr>
-        <w:rFonts w:ascii="Wingdings" w:hAnsi="Wingdings" w:hint="default"/>
+        <w:rFonts w:ascii="Calibri" w:eastAsiaTheme="minorHAnsi" w:hAnsi="Calibri" w:cs="Calibri" w:hint="default"/>
       </w:rPr>
     </w:lvl>
     <w:lvl w:ilvl="3" w:tplc="040C0001" w:tentative="1">
@@ -4856,6 +5813,118 @@
       <w:lvlJc w:val="left"/>
       <w:pPr>
         <w:ind w:left="7530" w:hanging="360"/>
+      </w:pPr>
+      <w:rPr>
+        <w:rFonts w:ascii="Wingdings" w:hAnsi="Wingdings" w:hint="default"/>
+      </w:rPr>
+    </w:lvl>
+  </w:abstractNum>
+  <w:abstractNum w:abstractNumId="10" w15:restartNumberingAfterBreak="0">
+    <w:nsid w:val="7DFE5A90"/>
+    <w:multiLevelType w:val="hybridMultilevel"/>
+    <w:tmpl w:val="DE561DDA"/>
+    <w:lvl w:ilvl="0" w:tplc="9804572E">
+      <w:numFmt w:val="bullet"/>
+      <w:lvlText w:val="-"/>
+      <w:lvlJc w:val="left"/>
+      <w:pPr>
+        <w:ind w:left="1065" w:hanging="360"/>
+      </w:pPr>
+      <w:rPr>
+        <w:rFonts w:ascii="Calibri" w:eastAsiaTheme="minorHAnsi" w:hAnsi="Calibri" w:cs="Calibri" w:hint="default"/>
+      </w:rPr>
+    </w:lvl>
+    <w:lvl w:ilvl="1" w:tplc="040C0003" w:tentative="1">
+      <w:start w:val="1"/>
+      <w:numFmt w:val="bullet"/>
+      <w:lvlText w:val="o"/>
+      <w:lvlJc w:val="left"/>
+      <w:pPr>
+        <w:ind w:left="1785" w:hanging="360"/>
+      </w:pPr>
+      <w:rPr>
+        <w:rFonts w:ascii="Courier New" w:hAnsi="Courier New" w:cs="Courier New" w:hint="default"/>
+      </w:rPr>
+    </w:lvl>
+    <w:lvl w:ilvl="2" w:tplc="040C0005" w:tentative="1">
+      <w:start w:val="1"/>
+      <w:numFmt w:val="bullet"/>
+      <w:lvlText w:val=""/>
+      <w:lvlJc w:val="left"/>
+      <w:pPr>
+        <w:ind w:left="2505" w:hanging="360"/>
+      </w:pPr>
+      <w:rPr>
+        <w:rFonts w:ascii="Wingdings" w:hAnsi="Wingdings" w:hint="default"/>
+      </w:rPr>
+    </w:lvl>
+    <w:lvl w:ilvl="3" w:tplc="040C0001" w:tentative="1">
+      <w:start w:val="1"/>
+      <w:numFmt w:val="bullet"/>
+      <w:lvlText w:val=""/>
+      <w:lvlJc w:val="left"/>
+      <w:pPr>
+        <w:ind w:left="3225" w:hanging="360"/>
+      </w:pPr>
+      <w:rPr>
+        <w:rFonts w:ascii="Symbol" w:hAnsi="Symbol" w:hint="default"/>
+      </w:rPr>
+    </w:lvl>
+    <w:lvl w:ilvl="4" w:tplc="040C0003" w:tentative="1">
+      <w:start w:val="1"/>
+      <w:numFmt w:val="bullet"/>
+      <w:lvlText w:val="o"/>
+      <w:lvlJc w:val="left"/>
+      <w:pPr>
+        <w:ind w:left="3945" w:hanging="360"/>
+      </w:pPr>
+      <w:rPr>
+        <w:rFonts w:ascii="Courier New" w:hAnsi="Courier New" w:cs="Courier New" w:hint="default"/>
+      </w:rPr>
+    </w:lvl>
+    <w:lvl w:ilvl="5" w:tplc="040C0005" w:tentative="1">
+      <w:start w:val="1"/>
+      <w:numFmt w:val="bullet"/>
+      <w:lvlText w:val=""/>
+      <w:lvlJc w:val="left"/>
+      <w:pPr>
+        <w:ind w:left="4665" w:hanging="360"/>
+      </w:pPr>
+      <w:rPr>
+        <w:rFonts w:ascii="Wingdings" w:hAnsi="Wingdings" w:hint="default"/>
+      </w:rPr>
+    </w:lvl>
+    <w:lvl w:ilvl="6" w:tplc="040C0001" w:tentative="1">
+      <w:start w:val="1"/>
+      <w:numFmt w:val="bullet"/>
+      <w:lvlText w:val=""/>
+      <w:lvlJc w:val="left"/>
+      <w:pPr>
+        <w:ind w:left="5385" w:hanging="360"/>
+      </w:pPr>
+      <w:rPr>
+        <w:rFonts w:ascii="Symbol" w:hAnsi="Symbol" w:hint="default"/>
+      </w:rPr>
+    </w:lvl>
+    <w:lvl w:ilvl="7" w:tplc="040C0003" w:tentative="1">
+      <w:start w:val="1"/>
+      <w:numFmt w:val="bullet"/>
+      <w:lvlText w:val="o"/>
+      <w:lvlJc w:val="left"/>
+      <w:pPr>
+        <w:ind w:left="6105" w:hanging="360"/>
+      </w:pPr>
+      <w:rPr>
+        <w:rFonts w:ascii="Courier New" w:hAnsi="Courier New" w:cs="Courier New" w:hint="default"/>
+      </w:rPr>
+    </w:lvl>
+    <w:lvl w:ilvl="8" w:tplc="040C0005" w:tentative="1">
+      <w:start w:val="1"/>
+      <w:numFmt w:val="bullet"/>
+      <w:lvlText w:val=""/>
+      <w:lvlJc w:val="left"/>
+      <w:pPr>
+        <w:ind w:left="6825" w:hanging="360"/>
       </w:pPr>
       <w:rPr>
         <w:rFonts w:ascii="Wingdings" w:hAnsi="Wingdings" w:hint="default"/>
@@ -4891,6 +5960,9 @@
   </w:num>
   <w:num w:numId="10">
     <w:abstractNumId w:val="7"/>
+  </w:num>
+  <w:num w:numId="11">
+    <w:abstractNumId w:val="10"/>
   </w:num>
 </w:numbering>
 </file>
@@ -5638,6 +6710,7 @@
   <w:rsids>
     <w:rsidRoot w:val="000060EE"/>
     <w:rsid w:val="000060EE"/>
+    <w:rsid w:val="00054858"/>
     <w:rsid w:val="000A10BB"/>
     <w:rsid w:val="000D0671"/>
     <w:rsid w:val="007C23AC"/>

</xml_diff>